<commit_message>
Fixed title after OV sream
</commit_message>
<xml_diff>
--- a/Магистерская диссертация Нечипоренко.docx
+++ b/Магистерская диссертация Нечипоренко.docx
@@ -4,6 +4,759 @@
   <w:body>
     <w:p>
       <w:pPr>
+        <w:pStyle w:val="a3"/>
+        <w:jc w:val="center"/>
+        <w:outlineLvl w:val="0"/>
+        <w:rPr>
+          <w:rFonts w:ascii="Arial" w:hAnsi="Arial" w:cs="Arial"/>
+          <w:sz w:val="24"/>
+          <w:szCs w:val="24"/>
+        </w:rPr>
+      </w:pPr>
+      <w:bookmarkStart w:id="0" w:name="page1"/>
+      <w:bookmarkEnd w:id="0"/>
+      <w:r>
+        <w:rPr>
+          <w:rFonts w:ascii="Arial" w:hAnsi="Arial" w:cs="Arial"/>
+          <w:sz w:val="24"/>
+          <w:szCs w:val="24"/>
+        </w:rPr>
+        <w:t>МИНОБРНАУКИ РОССИИ</w:t>
+      </w:r>
+    </w:p>
+    <w:p>
+      <w:pPr>
+        <w:pStyle w:val="a3"/>
+        <w:jc w:val="center"/>
+        <w:outlineLvl w:val="0"/>
+        <w:rPr>
+          <w:rFonts w:ascii="Arial" w:hAnsi="Arial" w:cs="Arial"/>
+          <w:b/>
+          <w:spacing w:val="-20"/>
+        </w:rPr>
+      </w:pPr>
+      <w:r>
+        <w:rPr>
+          <w:rFonts w:ascii="Arial" w:hAnsi="Arial" w:cs="Arial"/>
+          <w:b/>
+          <w:spacing w:val="-20"/>
+        </w:rPr>
+        <w:t xml:space="preserve">ФЕДЕРАЛЬНОЕ ГОСУДАРСТВЕННОЕ БЮДЖЕТНОЕ ОБРАЗОВАТЕЛЬНОЕ УЧРЕЖДЕНИЕ </w:t>
+      </w:r>
+    </w:p>
+    <w:p>
+      <w:pPr>
+        <w:pStyle w:val="a3"/>
+        <w:jc w:val="center"/>
+        <w:outlineLvl w:val="0"/>
+        <w:rPr>
+          <w:rFonts w:ascii="Arial" w:hAnsi="Arial" w:cs="Arial"/>
+          <w:b/>
+          <w:spacing w:val="-20"/>
+        </w:rPr>
+      </w:pPr>
+      <w:r>
+        <w:rPr>
+          <w:rFonts w:ascii="Arial" w:hAnsi="Arial" w:cs="Arial"/>
+          <w:b/>
+          <w:spacing w:val="-20"/>
+        </w:rPr>
+        <w:t>ВЫСШЕГО ПРОФЕССИОНАЛЬНОГО ОБРАЗОВАНИЯ</w:t>
+      </w:r>
+    </w:p>
+    <w:p>
+      <w:pPr>
+        <w:pStyle w:val="a3"/>
+        <w:jc w:val="center"/>
+        <w:outlineLvl w:val="0"/>
+        <w:rPr>
+          <w:rFonts w:ascii="Arial" w:hAnsi="Arial" w:cs="Arial"/>
+          <w:b/>
+          <w:sz w:val="24"/>
+          <w:szCs w:val="24"/>
+        </w:rPr>
+      </w:pPr>
+      <w:r>
+        <w:rPr>
+          <w:rFonts w:ascii="Arial" w:hAnsi="Arial" w:cs="Arial"/>
+          <w:b/>
+          <w:sz w:val="24"/>
+          <w:szCs w:val="24"/>
+        </w:rPr>
+        <w:t>“ВОРОНЕЖСКИЙ ГОСУДАРСТВЕННЫЙ УНИВЕРСИТЕТ”</w:t>
+      </w:r>
+    </w:p>
+    <w:p>
+      <w:pPr>
+        <w:pStyle w:val="a3"/>
+        <w:spacing w:before="240" w:after="240"/>
+        <w:jc w:val="center"/>
+        <w:outlineLvl w:val="0"/>
+        <w:rPr>
+          <w:rFonts w:ascii="Arial" w:hAnsi="Arial" w:cs="Arial"/>
+          <w:i/>
+          <w:sz w:val="24"/>
+          <w:szCs w:val="24"/>
+        </w:rPr>
+      </w:pPr>
+      <w:r>
+        <w:rPr>
+          <w:rFonts w:ascii="Arial" w:hAnsi="Arial" w:cs="Arial"/>
+          <w:sz w:val="24"/>
+          <w:szCs w:val="24"/>
+        </w:rPr>
+        <w:t xml:space="preserve">Факультет </w:t>
+      </w:r>
+      <w:r>
+        <w:rPr>
+          <w:rFonts w:ascii="Arial" w:hAnsi="Arial" w:cs="Arial"/>
+          <w:i/>
+          <w:sz w:val="24"/>
+          <w:szCs w:val="24"/>
+        </w:rPr>
+        <w:t>компьютерных наук</w:t>
+      </w:r>
+    </w:p>
+    <w:p>
+      <w:pPr>
+        <w:pStyle w:val="a3"/>
+        <w:spacing w:before="240" w:after="840"/>
+        <w:jc w:val="center"/>
+        <w:outlineLvl w:val="0"/>
+        <w:rPr>
+          <w:rFonts w:ascii="Arial" w:hAnsi="Arial" w:cs="Arial"/>
+          <w:i/>
+          <w:sz w:val="24"/>
+          <w:szCs w:val="24"/>
+        </w:rPr>
+      </w:pPr>
+      <w:r>
+        <w:rPr>
+          <w:rFonts w:ascii="Arial" w:hAnsi="Arial" w:cs="Arial"/>
+          <w:sz w:val="24"/>
+          <w:szCs w:val="24"/>
+        </w:rPr>
+        <w:t>Кафедра</w:t>
+      </w:r>
+      <w:r>
+        <w:rPr>
+          <w:rFonts w:ascii="Arial" w:hAnsi="Arial" w:cs="Arial"/>
+          <w:i/>
+          <w:sz w:val="24"/>
+          <w:szCs w:val="24"/>
+        </w:rPr>
+        <w:t xml:space="preserve"> </w:t>
+      </w:r>
+      <w:r>
+        <w:rPr>
+          <w:rFonts w:ascii="Arial" w:hAnsi="Arial" w:cs="Arial"/>
+          <w:i/>
+          <w:iCs/>
+          <w:sz w:val="24"/>
+          <w:szCs w:val="24"/>
+        </w:rPr>
+        <w:t>программирования и информационных технологий</w:t>
+      </w:r>
+    </w:p>
+    <w:p>
+      <w:pPr>
+        <w:spacing w:before="600" w:after="360"/>
+        <w:jc w:val="center"/>
+        <w:rPr>
+          <w:rFonts w:ascii="Arial" w:hAnsi="Arial" w:cs="Arial"/>
+          <w:i/>
+          <w:sz w:val="24"/>
+          <w:szCs w:val="24"/>
+        </w:rPr>
+      </w:pPr>
+      <w:r>
+        <w:rPr>
+          <w:rFonts w:ascii="Arial" w:hAnsi="Arial" w:cs="Arial"/>
+          <w:i/>
+          <w:sz w:val="24"/>
+          <w:szCs w:val="24"/>
+        </w:rPr>
+        <w:br/>
+      </w:r>
+      <w:r>
+        <w:rPr>
+          <w:rFonts w:ascii="Arial" w:hAnsi="Arial" w:cs="Arial"/>
+          <w:i/>
+          <w:sz w:val="24"/>
+          <w:szCs w:val="24"/>
+        </w:rPr>
+        <w:t>Адаптивное светофорное регулирование на перекрестке с помощью программы моделирования транспортных потоков</w:t>
+      </w:r>
+    </w:p>
+    <w:p>
+      <w:pPr>
+        <w:pStyle w:val="22"/>
+        <w:suppressAutoHyphens/>
+        <w:spacing w:before="120" w:line="240" w:lineRule="auto"/>
+        <w:jc w:val="center"/>
+        <w:rPr>
+          <w:rFonts w:ascii="Arial" w:hAnsi="Arial" w:cs="Arial"/>
+          <w:sz w:val="24"/>
+          <w:szCs w:val="24"/>
+        </w:rPr>
+      </w:pPr>
+      <w:r>
+        <w:rPr>
+          <w:rFonts w:ascii="Arial" w:hAnsi="Arial" w:cs="Arial"/>
+          <w:sz w:val="24"/>
+          <w:szCs w:val="24"/>
+        </w:rPr>
+        <w:t xml:space="preserve">ВКР </w:t>
+      </w:r>
+      <w:r>
+        <w:rPr>
+          <w:rFonts w:ascii="Arial" w:hAnsi="Arial" w:cs="Arial"/>
+          <w:i/>
+          <w:sz w:val="24"/>
+          <w:szCs w:val="24"/>
+        </w:rPr>
+        <w:t>Магистерская диссертация</w:t>
+      </w:r>
+    </w:p>
+    <w:p>
+      <w:pPr>
+        <w:pStyle w:val="22"/>
+        <w:suppressAutoHyphens/>
+        <w:spacing w:before="120" w:line="240" w:lineRule="auto"/>
+        <w:jc w:val="center"/>
+        <w:rPr>
+          <w:rFonts w:ascii="Arial" w:hAnsi="Arial" w:cs="Arial"/>
+          <w:i/>
+          <w:sz w:val="24"/>
+          <w:szCs w:val="24"/>
+        </w:rPr>
+      </w:pPr>
+      <w:r>
+        <w:rPr>
+          <w:rFonts w:ascii="Arial" w:hAnsi="Arial" w:cs="Arial"/>
+          <w:i/>
+          <w:sz w:val="24"/>
+          <w:szCs w:val="24"/>
+        </w:rPr>
+        <w:t xml:space="preserve">09.04.02 Информационные системы и технологии </w:t>
+      </w:r>
+    </w:p>
+    <w:p>
+      <w:pPr>
+        <w:pStyle w:val="22"/>
+        <w:suppressAutoHyphens/>
+        <w:spacing w:before="120" w:line="240" w:lineRule="auto"/>
+        <w:jc w:val="center"/>
+        <w:rPr>
+          <w:rFonts w:ascii="Arial" w:hAnsi="Arial" w:cs="Arial"/>
+          <w:i/>
+          <w:sz w:val="24"/>
+          <w:szCs w:val="24"/>
+        </w:rPr>
+      </w:pPr>
+      <w:r>
+        <w:rPr>
+          <w:rFonts w:ascii="Arial" w:hAnsi="Arial" w:cs="Arial"/>
+          <w:i/>
+          <w:sz w:val="24"/>
+          <w:szCs w:val="24"/>
+        </w:rPr>
+        <w:t>Информатика как вторая компетенция</w:t>
+      </w:r>
+      <w:bookmarkStart w:id="1" w:name="_GoBack"/>
+      <w:bookmarkEnd w:id="1"/>
+    </w:p>
+    <w:p>
+      <w:pPr>
+        <w:pStyle w:val="22"/>
+        <w:suppressAutoHyphens/>
+        <w:spacing w:before="120" w:line="240" w:lineRule="auto"/>
+        <w:jc w:val="center"/>
+        <w:rPr>
+          <w:rFonts w:ascii="Arial" w:hAnsi="Arial" w:cs="Arial"/>
+          <w:sz w:val="24"/>
+          <w:szCs w:val="24"/>
+        </w:rPr>
+      </w:pPr>
+    </w:p>
+    <w:p>
+      <w:pPr>
+        <w:pStyle w:val="22"/>
+        <w:suppressAutoHyphens/>
+        <w:spacing w:before="120" w:line="240" w:lineRule="auto"/>
+        <w:jc w:val="center"/>
+        <w:rPr>
+          <w:rFonts w:ascii="Arial" w:hAnsi="Arial" w:cs="Arial"/>
+          <w:i/>
+          <w:sz w:val="24"/>
+          <w:szCs w:val="24"/>
+        </w:rPr>
+      </w:pPr>
+    </w:p>
+    <w:p>
+      <w:pPr>
+        <w:spacing w:before="840" w:after="360"/>
+        <w:rPr>
+          <w:rFonts w:ascii="Arial" w:hAnsi="Arial" w:cs="Arial"/>
+          <w:sz w:val="24"/>
+          <w:szCs w:val="24"/>
+        </w:rPr>
+      </w:pPr>
+      <w:r>
+        <w:rPr>
+          <w:rFonts w:ascii="Arial" w:hAnsi="Arial" w:cs="Arial"/>
+          <w:sz w:val="24"/>
+          <w:szCs w:val="24"/>
+        </w:rPr>
+        <w:t>Допущено к защите в Г</w:t>
+      </w:r>
+      <w:r>
+        <w:rPr>
+          <w:rFonts w:ascii="Arial" w:hAnsi="Arial" w:cs="Arial"/>
+          <w:sz w:val="24"/>
+          <w:szCs w:val="24"/>
+        </w:rPr>
+        <w:t>Э</w:t>
+      </w:r>
+      <w:r>
+        <w:rPr>
+          <w:rFonts w:ascii="Arial" w:hAnsi="Arial" w:cs="Arial"/>
+          <w:sz w:val="24"/>
+          <w:szCs w:val="24"/>
+        </w:rPr>
+        <w:t>К</w:t>
+      </w:r>
+    </w:p>
+    <w:p>
+      <w:pPr>
+        <w:spacing w:before="240" w:after="120"/>
+        <w:rPr>
+          <w:rFonts w:ascii="Arial" w:hAnsi="Arial" w:cs="Arial"/>
+          <w:sz w:val="24"/>
+          <w:szCs w:val="24"/>
+        </w:rPr>
+      </w:pPr>
+      <w:r>
+        <w:rPr>
+          <w:rFonts w:ascii="Arial" w:hAnsi="Arial" w:cs="Arial"/>
+          <w:sz w:val="24"/>
+          <w:szCs w:val="24"/>
+        </w:rPr>
+        <w:t>Зав. кафедрой ______________</w:t>
+      </w:r>
+      <w:r>
+        <w:rPr>
+          <w:rFonts w:ascii="Arial" w:hAnsi="Arial" w:cs="Arial"/>
+          <w:i/>
+          <w:sz w:val="24"/>
+          <w:szCs w:val="24"/>
+        </w:rPr>
+        <w:t>Н</w:t>
+      </w:r>
+      <w:r>
+        <w:rPr>
+          <w:rFonts w:ascii="Arial" w:hAnsi="Arial" w:cs="Arial"/>
+          <w:i/>
+          <w:sz w:val="24"/>
+          <w:szCs w:val="24"/>
+        </w:rPr>
+        <w:t>.</w:t>
+      </w:r>
+      <w:r>
+        <w:rPr>
+          <w:rFonts w:ascii="Arial" w:hAnsi="Arial" w:cs="Arial"/>
+          <w:i/>
+          <w:sz w:val="24"/>
+          <w:szCs w:val="24"/>
+        </w:rPr>
+        <w:t>А</w:t>
+      </w:r>
+      <w:r>
+        <w:rPr>
+          <w:rFonts w:ascii="Arial" w:hAnsi="Arial" w:cs="Arial"/>
+          <w:i/>
+          <w:sz w:val="24"/>
+          <w:szCs w:val="24"/>
+        </w:rPr>
+        <w:t xml:space="preserve">. </w:t>
+      </w:r>
+      <w:proofErr w:type="spellStart"/>
+      <w:r>
+        <w:rPr>
+          <w:rFonts w:ascii="Arial" w:hAnsi="Arial" w:cs="Arial"/>
+          <w:i/>
+          <w:sz w:val="24"/>
+          <w:szCs w:val="24"/>
+        </w:rPr>
+        <w:t>Тюкачёв</w:t>
+      </w:r>
+      <w:proofErr w:type="spellEnd"/>
+      <w:r>
+        <w:rPr>
+          <w:rFonts w:ascii="Arial" w:hAnsi="Arial" w:cs="Arial"/>
+          <w:i/>
+          <w:sz w:val="24"/>
+          <w:szCs w:val="24"/>
+        </w:rPr>
+        <w:t>, к. ф -</w:t>
+      </w:r>
+      <w:r>
+        <w:rPr>
+          <w:rFonts w:ascii="Arial" w:hAnsi="Arial" w:cs="Arial"/>
+          <w:i/>
+          <w:sz w:val="24"/>
+          <w:szCs w:val="24"/>
+        </w:rPr>
+        <w:t xml:space="preserve"> м. н., </w:t>
+      </w:r>
+      <w:r>
+        <w:rPr>
+          <w:rFonts w:ascii="Arial" w:hAnsi="Arial" w:cs="Arial"/>
+          <w:i/>
+          <w:sz w:val="24"/>
+          <w:szCs w:val="24"/>
+        </w:rPr>
+        <w:t xml:space="preserve">доцент </w:t>
+      </w:r>
+      <w:r>
+        <w:rPr>
+          <w:rFonts w:ascii="Arial" w:hAnsi="Arial" w:cs="Arial"/>
+          <w:i/>
+          <w:sz w:val="24"/>
+          <w:szCs w:val="24"/>
+        </w:rPr>
+        <w:t xml:space="preserve">  </w:t>
+      </w:r>
+      <w:r>
+        <w:rPr>
+          <w:rFonts w:ascii="Arial" w:hAnsi="Arial" w:cs="Arial"/>
+          <w:sz w:val="24"/>
+          <w:szCs w:val="24"/>
+        </w:rPr>
+        <w:t>__.__.201</w:t>
+      </w:r>
+      <w:r>
+        <w:rPr>
+          <w:rFonts w:ascii="Arial" w:hAnsi="Arial" w:cs="Arial"/>
+          <w:sz w:val="24"/>
+          <w:szCs w:val="24"/>
+        </w:rPr>
+        <w:t>6</w:t>
+      </w:r>
+    </w:p>
+    <w:p>
+      <w:pPr>
+        <w:spacing w:before="240" w:after="120"/>
+        <w:rPr>
+          <w:rFonts w:ascii="Arial" w:hAnsi="Arial" w:cs="Arial"/>
+          <w:i/>
+          <w:sz w:val="24"/>
+          <w:szCs w:val="24"/>
+        </w:rPr>
+      </w:pPr>
+      <w:r>
+        <w:rPr>
+          <w:rFonts w:ascii="Arial" w:hAnsi="Arial" w:cs="Arial"/>
+          <w:sz w:val="24"/>
+          <w:szCs w:val="24"/>
+        </w:rPr>
+        <w:t>Студент _______________</w:t>
+      </w:r>
+      <w:r>
+        <w:rPr>
+          <w:rFonts w:ascii="Arial" w:hAnsi="Arial" w:cs="Arial"/>
+          <w:i/>
+          <w:sz w:val="24"/>
+          <w:szCs w:val="24"/>
+        </w:rPr>
+        <w:t>В</w:t>
+      </w:r>
+      <w:r>
+        <w:rPr>
+          <w:rFonts w:ascii="Arial" w:hAnsi="Arial" w:cs="Arial"/>
+          <w:i/>
+          <w:sz w:val="24"/>
+          <w:szCs w:val="24"/>
+        </w:rPr>
+        <w:t>.</w:t>
+      </w:r>
+      <w:r>
+        <w:rPr>
+          <w:rFonts w:ascii="Arial" w:hAnsi="Arial" w:cs="Arial"/>
+          <w:i/>
+          <w:sz w:val="24"/>
+          <w:szCs w:val="24"/>
+        </w:rPr>
+        <w:t>А</w:t>
+      </w:r>
+      <w:r>
+        <w:rPr>
+          <w:rFonts w:ascii="Arial" w:hAnsi="Arial" w:cs="Arial"/>
+          <w:i/>
+          <w:sz w:val="24"/>
+          <w:szCs w:val="24"/>
+        </w:rPr>
+        <w:t>.</w:t>
+      </w:r>
+      <w:r>
+        <w:rPr>
+          <w:rFonts w:ascii="Arial" w:hAnsi="Arial" w:cs="Arial"/>
+          <w:i/>
+          <w:sz w:val="24"/>
+          <w:szCs w:val="24"/>
+        </w:rPr>
+        <w:t xml:space="preserve"> </w:t>
+      </w:r>
+      <w:r>
+        <w:rPr>
+          <w:rFonts w:ascii="Arial" w:hAnsi="Arial" w:cs="Arial"/>
+          <w:i/>
+          <w:sz w:val="24"/>
+          <w:szCs w:val="24"/>
+        </w:rPr>
+        <w:t>Нечипоренко</w:t>
+      </w:r>
+      <w:r>
+        <w:rPr>
+          <w:rFonts w:ascii="Arial" w:hAnsi="Arial" w:cs="Arial"/>
+          <w:i/>
+          <w:sz w:val="24"/>
+          <w:szCs w:val="24"/>
+        </w:rPr>
+        <w:t xml:space="preserve">, </w:t>
+      </w:r>
+      <w:r>
+        <w:rPr>
+          <w:rFonts w:ascii="Arial" w:hAnsi="Arial" w:cs="Arial"/>
+          <w:i/>
+          <w:sz w:val="24"/>
+          <w:szCs w:val="24"/>
+        </w:rPr>
+        <w:t>2</w:t>
+      </w:r>
+      <w:r>
+        <w:rPr>
+          <w:rFonts w:ascii="Arial" w:hAnsi="Arial" w:cs="Arial"/>
+          <w:i/>
+          <w:sz w:val="24"/>
+          <w:szCs w:val="24"/>
+        </w:rPr>
+        <w:t xml:space="preserve"> курс, д/о</w:t>
+      </w:r>
+    </w:p>
+    <w:p>
+      <w:pPr>
+        <w:spacing w:before="240" w:after="120"/>
+        <w:rPr>
+          <w:rFonts w:ascii="Arial" w:hAnsi="Arial" w:cs="Arial"/>
+          <w:i/>
+          <w:sz w:val="24"/>
+          <w:szCs w:val="24"/>
+        </w:rPr>
+      </w:pPr>
+      <w:r>
+        <w:rPr>
+          <w:rFonts w:ascii="Arial" w:hAnsi="Arial" w:cs="Arial"/>
+          <w:sz w:val="24"/>
+          <w:szCs w:val="24"/>
+        </w:rPr>
+        <w:t>Руководитель _______________</w:t>
+      </w:r>
+      <w:r>
+        <w:rPr>
+          <w:rFonts w:ascii="Arial" w:hAnsi="Arial" w:cs="Arial"/>
+          <w:i/>
+          <w:sz w:val="24"/>
+          <w:szCs w:val="24"/>
+        </w:rPr>
+        <w:t xml:space="preserve"> </w:t>
+      </w:r>
+      <w:r>
+        <w:rPr>
+          <w:rFonts w:ascii="Arial" w:hAnsi="Arial" w:cs="Arial"/>
+          <w:i/>
+          <w:sz w:val="24"/>
+          <w:szCs w:val="24"/>
+        </w:rPr>
+        <w:t>Н</w:t>
+      </w:r>
+      <w:r>
+        <w:rPr>
+          <w:rFonts w:ascii="Arial" w:hAnsi="Arial" w:cs="Arial"/>
+          <w:i/>
+          <w:sz w:val="24"/>
+          <w:szCs w:val="24"/>
+        </w:rPr>
+        <w:t>.</w:t>
+      </w:r>
+      <w:r>
+        <w:rPr>
+          <w:rFonts w:ascii="Arial" w:hAnsi="Arial" w:cs="Arial"/>
+          <w:i/>
+          <w:sz w:val="24"/>
+          <w:szCs w:val="24"/>
+        </w:rPr>
+        <w:t>А</w:t>
+      </w:r>
+      <w:r>
+        <w:rPr>
+          <w:rFonts w:ascii="Arial" w:hAnsi="Arial" w:cs="Arial"/>
+          <w:i/>
+          <w:sz w:val="24"/>
+          <w:szCs w:val="24"/>
+        </w:rPr>
+        <w:t xml:space="preserve">. </w:t>
+      </w:r>
+      <w:r>
+        <w:rPr>
+          <w:rFonts w:ascii="Arial" w:hAnsi="Arial" w:cs="Arial"/>
+          <w:i/>
+          <w:sz w:val="24"/>
+          <w:szCs w:val="24"/>
+        </w:rPr>
+        <w:t xml:space="preserve"> </w:t>
+      </w:r>
+      <w:proofErr w:type="spellStart"/>
+      <w:r>
+        <w:rPr>
+          <w:rFonts w:ascii="Arial" w:hAnsi="Arial" w:cs="Arial"/>
+          <w:i/>
+          <w:sz w:val="24"/>
+          <w:szCs w:val="24"/>
+        </w:rPr>
+        <w:t>Тюкачёв</w:t>
+      </w:r>
+      <w:proofErr w:type="spellEnd"/>
+      <w:r>
+        <w:rPr>
+          <w:rFonts w:ascii="Arial" w:hAnsi="Arial" w:cs="Arial"/>
+          <w:i/>
+          <w:sz w:val="24"/>
+          <w:szCs w:val="24"/>
+        </w:rPr>
+        <w:t xml:space="preserve">, </w:t>
+      </w:r>
+      <w:r>
+        <w:rPr>
+          <w:rFonts w:ascii="Arial" w:hAnsi="Arial" w:cs="Arial"/>
+          <w:i/>
+          <w:sz w:val="24"/>
+          <w:szCs w:val="24"/>
+        </w:rPr>
+        <w:t>к. ф -</w:t>
+      </w:r>
+      <w:r>
+        <w:rPr>
+          <w:rFonts w:ascii="Arial" w:hAnsi="Arial" w:cs="Arial"/>
+          <w:i/>
+          <w:sz w:val="24"/>
+          <w:szCs w:val="24"/>
+        </w:rPr>
+        <w:t xml:space="preserve"> м. н., </w:t>
+      </w:r>
+      <w:r>
+        <w:rPr>
+          <w:rFonts w:ascii="Arial" w:hAnsi="Arial" w:cs="Arial"/>
+          <w:i/>
+          <w:sz w:val="24"/>
+          <w:szCs w:val="24"/>
+        </w:rPr>
+        <w:t>доцент</w:t>
+      </w:r>
+    </w:p>
+    <w:p>
+      <w:pPr>
+        <w:spacing w:before="240" w:after="120"/>
+        <w:rPr>
+          <w:rFonts w:ascii="Arial" w:hAnsi="Arial" w:cs="Arial"/>
+          <w:sz w:val="24"/>
+          <w:szCs w:val="24"/>
+        </w:rPr>
+      </w:pPr>
+    </w:p>
+    <w:p>
+      <w:pPr>
+        <w:spacing w:before="240" w:after="120"/>
+        <w:rPr>
+          <w:rFonts w:ascii="Arial" w:hAnsi="Arial" w:cs="Arial"/>
+          <w:i/>
+          <w:sz w:val="24"/>
+          <w:szCs w:val="24"/>
+        </w:rPr>
+      </w:pPr>
+    </w:p>
+    <w:p>
+      <w:pPr>
+        <w:spacing w:before="240" w:after="120"/>
+        <w:rPr>
+          <w:rFonts w:ascii="Arial" w:hAnsi="Arial" w:cs="Arial"/>
+          <w:i/>
+          <w:sz w:val="24"/>
+          <w:szCs w:val="24"/>
+        </w:rPr>
+      </w:pPr>
+    </w:p>
+    <w:p>
+      <w:pPr>
+        <w:spacing w:before="240" w:after="120"/>
+        <w:rPr>
+          <w:rFonts w:ascii="Arial" w:hAnsi="Arial" w:cs="Arial"/>
+          <w:i/>
+          <w:sz w:val="24"/>
+          <w:szCs w:val="24"/>
+        </w:rPr>
+      </w:pPr>
+    </w:p>
+    <w:p>
+      <w:pPr>
+        <w:spacing w:before="240" w:after="120"/>
+        <w:rPr>
+          <w:rFonts w:ascii="Arial" w:hAnsi="Arial" w:cs="Arial"/>
+          <w:i/>
+          <w:sz w:val="24"/>
+          <w:szCs w:val="24"/>
+        </w:rPr>
+      </w:pPr>
+    </w:p>
+    <w:p>
+      <w:pPr>
+        <w:spacing w:before="240" w:after="120"/>
+        <w:rPr>
+          <w:rFonts w:ascii="Arial" w:hAnsi="Arial" w:cs="Arial"/>
+          <w:i/>
+          <w:sz w:val="24"/>
+          <w:szCs w:val="24"/>
+        </w:rPr>
+      </w:pPr>
+    </w:p>
+    <w:p>
+      <w:pPr>
+        <w:jc w:val="center"/>
+        <w:rPr>
+          <w:rFonts w:ascii="Arial" w:hAnsi="Arial" w:cs="Arial"/>
+          <w:sz w:val="24"/>
+          <w:szCs w:val="24"/>
+        </w:rPr>
+      </w:pPr>
+      <w:r>
+        <w:rPr>
+          <w:rFonts w:ascii="Arial" w:hAnsi="Arial" w:cs="Arial"/>
+          <w:sz w:val="24"/>
+          <w:szCs w:val="24"/>
+        </w:rPr>
+        <w:t>Воронеж 201</w:t>
+      </w:r>
+      <w:r>
+        <w:rPr>
+          <w:rFonts w:ascii="Arial" w:hAnsi="Arial" w:cs="Arial"/>
+          <w:sz w:val="24"/>
+          <w:szCs w:val="24"/>
+        </w:rPr>
+        <w:t>6</w:t>
+      </w:r>
+    </w:p>
+    <w:p>
+      <w:pPr>
         <w:spacing w:line="0" w:lineRule="atLeast"/>
         <w:ind w:left="3120"/>
         <w:rPr>
@@ -11,13 +764,37 @@
           <w:sz w:val="28"/>
         </w:rPr>
       </w:pPr>
-      <w:bookmarkStart w:id="0" w:name="page1"/>
-      <w:bookmarkEnd w:id="0"/>
-      <w:r>
+    </w:p>
+    <w:p>
+      <w:pPr>
         <w:rPr>
           <w:rFonts w:cs="Arial"/>
           <w:sz w:val="28"/>
         </w:rPr>
+      </w:pPr>
+      <w:r>
+        <w:rPr>
+          <w:rFonts w:cs="Arial"/>
+          <w:sz w:val="28"/>
+        </w:rPr>
+        <w:br w:type="page"/>
+      </w:r>
+    </w:p>
+    <w:p>
+      <w:pPr>
+        <w:spacing w:line="0" w:lineRule="atLeast"/>
+        <w:ind w:left="3120"/>
+        <w:rPr>
+          <w:rFonts w:cs="Arial"/>
+          <w:sz w:val="28"/>
+        </w:rPr>
+      </w:pPr>
+      <w:r>
+        <w:rPr>
+          <w:rFonts w:cs="Arial"/>
+          <w:sz w:val="28"/>
+        </w:rPr>
+        <w:lastRenderedPageBreak/>
         <w:t>МИНОБРНАУКИ РОССИИ</w:t>
       </w:r>
     </w:p>
@@ -2892,8 +3669,6 @@
         <w:spacing w:line="232" w:lineRule="auto"/>
         <w:ind w:left="709" w:firstLine="709"/>
       </w:pPr>
-      <w:bookmarkStart w:id="1" w:name="_GoBack"/>
-      <w:bookmarkEnd w:id="1"/>
       <w:r>
         <w:rPr>
           <w:i/>
@@ -11532,7 +12307,7 @@
           <v:shape id="_x0000_i1025" type="#_x0000_t75" style="width:12pt;height:11.25pt" o:ole="">
             <v:imagedata r:id="rId12" o:title=""/>
           </v:shape>
-          <o:OLEObject Type="Embed" ProgID="Equation.3" ShapeID="_x0000_i1025" DrawAspect="Content" ObjectID="_1527938643" r:id="rId13"/>
+          <o:OLEObject Type="Embed" ProgID="Equation.3" ShapeID="_x0000_i1025" DrawAspect="Content" ObjectID="_1527956242" r:id="rId13"/>
         </w:object>
       </w:r>
       <w:r>
@@ -11580,7 +12355,7 @@
           <v:shape id="_x0000_i1026" type="#_x0000_t75" style="width:19.5pt;height:13.5pt" o:ole="">
             <v:imagedata r:id="rId14" o:title=""/>
           </v:shape>
-          <o:OLEObject Type="Embed" ProgID="Equation.3" ShapeID="_x0000_i1026" DrawAspect="Content" ObjectID="_1527938644" r:id="rId15"/>
+          <o:OLEObject Type="Embed" ProgID="Equation.3" ShapeID="_x0000_i1026" DrawAspect="Content" ObjectID="_1527956243" r:id="rId15"/>
         </w:object>
       </w:r>
       <w:r>
@@ -11620,7 +12395,7 @@
           <v:shape id="_x0000_i1027" type="#_x0000_t75" style="width:19.5pt;height:13.5pt" o:ole="">
             <v:imagedata r:id="rId14" o:title=""/>
           </v:shape>
-          <o:OLEObject Type="Embed" ProgID="Equation.3" ShapeID="_x0000_i1027" DrawAspect="Content" ObjectID="_1527938645" r:id="rId16"/>
+          <o:OLEObject Type="Embed" ProgID="Equation.3" ShapeID="_x0000_i1027" DrawAspect="Content" ObjectID="_1527956244" r:id="rId16"/>
         </w:object>
       </w:r>
       <w:r>
@@ -11842,7 +12617,7 @@
           <v:shape id="_x0000_i1028" type="#_x0000_t75" style="width:19.5pt;height:13.5pt" o:ole="">
             <v:imagedata r:id="rId14" o:title=""/>
           </v:shape>
-          <o:OLEObject Type="Embed" ProgID="Equation.3" ShapeID="_x0000_i1028" DrawAspect="Content" ObjectID="_1527938646" r:id="rId17"/>
+          <o:OLEObject Type="Embed" ProgID="Equation.3" ShapeID="_x0000_i1028" DrawAspect="Content" ObjectID="_1527956245" r:id="rId17"/>
         </w:object>
       </w:r>
       <w:r>
@@ -11882,7 +12657,7 @@
           <v:shape id="_x0000_i1029" type="#_x0000_t75" style="width:19.5pt;height:13.5pt" o:ole="">
             <v:imagedata r:id="rId14" o:title=""/>
           </v:shape>
-          <o:OLEObject Type="Embed" ProgID="Equation.3" ShapeID="_x0000_i1029" DrawAspect="Content" ObjectID="_1527938647" r:id="rId18"/>
+          <o:OLEObject Type="Embed" ProgID="Equation.3" ShapeID="_x0000_i1029" DrawAspect="Content" ObjectID="_1527956246" r:id="rId18"/>
         </w:object>
       </w:r>
       <w:r>
@@ -30146,7 +30921,7 @@
       <w:rPr>
         <w:noProof/>
       </w:rPr>
-      <w:t>3</w:t>
+      <w:t>2</w:t>
     </w:r>
     <w:r>
       <w:fldChar w:fldCharType="end"/>
@@ -34373,7 +35148,7 @@
 </file>
 
 <file path=customXml/itemProps1.xml><?xml version="1.0" encoding="utf-8"?>
-<ds:datastoreItem xmlns:ds="http://schemas.openxmlformats.org/officeDocument/2006/customXml" ds:itemID="{CCFCF26C-2647-4BAC-9ABD-D6F27EF9A86E}">
+<ds:datastoreItem xmlns:ds="http://schemas.openxmlformats.org/officeDocument/2006/customXml" ds:itemID="{CD2868C3-4A00-46CD-B1F5-BAACCCDF0AED}">
   <ds:schemaRefs>
     <ds:schemaRef ds:uri="http://schemas.openxmlformats.org/officeDocument/2006/bibliography"/>
   </ds:schemaRefs>

</xml_diff>

<commit_message>
Add new version of doc
</commit_message>
<xml_diff>
--- a/Магистерская диссертация Нечипоренко.docx
+++ b/Магистерская диссертация Нечипоренко.docx
@@ -295,7 +295,6 @@
         <w:autoSpaceDE w:val="0"/>
         <w:autoSpaceDN w:val="0"/>
         <w:spacing w:before="120" w:after="120"/>
-        <w:ind w:firstLine="280"/>
         <w:jc w:val="center"/>
         <w:rPr>
           <w:rFonts w:ascii="Arial" w:hAnsi="Arial" w:cs="Arial"/>
@@ -719,8 +718,6 @@
           <w:sz w:val="24"/>
         </w:rPr>
       </w:pPr>
-      <w:bookmarkStart w:id="1" w:name="_GoBack"/>
-      <w:bookmarkEnd w:id="1"/>
       <w:r>
         <w:rPr>
           <w:rFonts w:ascii="Arial" w:eastAsia="Arial" w:hAnsi="Arial"/>
@@ -6766,6 +6763,80 @@
     </w:p>
     <w:p>
       <w:pPr>
+        <w:autoSpaceDE w:val="0"/>
+        <w:autoSpaceDN w:val="0"/>
+        <w:adjustRightInd w:val="0"/>
+        <w:spacing w:line="360" w:lineRule="auto"/>
+        <w:jc w:val="center"/>
+        <w:rPr>
+          <w:rFonts w:ascii="TimesNewRomanPSMT" w:hAnsi="TimesNewRomanPSMT" w:cs="TimesNewRomanPSMT"/>
+          <w:sz w:val="28"/>
+          <w:szCs w:val="28"/>
+        </w:rPr>
+      </w:pPr>
+      <w:r>
+        <w:rPr>
+          <w:bCs/>
+          <w:sz w:val="28"/>
+          <w:szCs w:val="28"/>
+        </w:rPr>
+        <w:t>Рисунок</w:t>
+      </w:r>
+      <w:r>
+        <w:rPr>
+          <w:bCs/>
+          <w:sz w:val="28"/>
+          <w:szCs w:val="28"/>
+        </w:rPr>
+        <w:t xml:space="preserve"> 1 </w:t>
+      </w:r>
+      <w:r>
+        <w:rPr>
+          <w:bCs/>
+          <w:sz w:val="28"/>
+          <w:szCs w:val="28"/>
+        </w:rPr>
+        <w:t>–</w:t>
+      </w:r>
+      <w:r>
+        <w:rPr>
+          <w:bCs/>
+          <w:sz w:val="28"/>
+          <w:szCs w:val="28"/>
+        </w:rPr>
+        <w:t xml:space="preserve"> </w:t>
+      </w:r>
+      <w:r>
+        <w:rPr>
+          <w:rFonts w:ascii="TimesNewRomanPSMT" w:hAnsi="TimesNewRomanPSMT" w:cs="TimesNewRomanPSMT"/>
+          <w:sz w:val="28"/>
+          <w:szCs w:val="28"/>
+        </w:rPr>
+        <w:t>Геометрические элементы регулируемого перекрестка и элементы</w:t>
+      </w:r>
+    </w:p>
+    <w:p>
+      <w:pPr>
+        <w:spacing w:line="360" w:lineRule="auto"/>
+        <w:ind w:firstLine="709"/>
+        <w:jc w:val="center"/>
+        <w:rPr>
+          <w:bCs/>
+          <w:sz w:val="28"/>
+          <w:szCs w:val="28"/>
+        </w:rPr>
+      </w:pPr>
+      <w:r>
+        <w:rPr>
+          <w:rFonts w:ascii="TimesNewRomanPSMT" w:hAnsi="TimesNewRomanPSMT" w:cs="TimesNewRomanPSMT"/>
+          <w:sz w:val="28"/>
+          <w:szCs w:val="28"/>
+        </w:rPr>
+        <w:t>управления транспортными и пешеходными потоками</w:t>
+      </w:r>
+    </w:p>
+    <w:p>
+      <w:pPr>
         <w:spacing w:line="360" w:lineRule="auto"/>
         <w:ind w:firstLine="709"/>
         <w:jc w:val="both"/>
@@ -6773,16 +6844,9 @@
           <w:bCs/>
           <w:sz w:val="28"/>
           <w:szCs w:val="28"/>
-        </w:rPr>
-      </w:pPr>
-      <w:r>
-        <w:rPr>
-          <w:bCs/>
-          <w:sz w:val="28"/>
-          <w:szCs w:val="28"/>
-        </w:rPr>
-        <w:t>Рисунок</w:t>
-      </w:r>
+          <w:lang w:val="en-US"/>
+        </w:rPr>
+      </w:pPr>
     </w:p>
     <w:p>
       <w:pPr>
@@ -6800,28 +6864,56 @@
           <w:sz w:val="28"/>
           <w:szCs w:val="28"/>
         </w:rPr>
-        <w:t xml:space="preserve">Систему перекрестков со светофорами можно представить в виде графа, вершинами которого являются перекрестки, а ребрами – улицы </w:t>
-      </w:r>
-      <w:r>
-        <w:rPr>
-          <w:sz w:val="28"/>
-          <w:szCs w:val="28"/>
-        </w:rPr>
-        <w:t>(например, рисунок 1</w:t>
-      </w:r>
-      <w:r>
-        <w:rPr>
-          <w:sz w:val="28"/>
-          <w:szCs w:val="28"/>
-        </w:rPr>
-        <w:t>)</w:t>
-      </w:r>
-      <w:r>
-        <w:rPr>
-          <w:sz w:val="28"/>
-          <w:szCs w:val="28"/>
-        </w:rPr>
-        <w:t>:</w:t>
+        <w:t>Систему перекрестков со светофорами можно представить в виде графа, вершинами которого являются перекрестки, а ребрами – улицы</w:t>
+      </w:r>
+      <w:proofErr w:type="gramStart"/>
+      <w:r>
+        <w:rPr>
+          <w:bCs/>
+          <w:sz w:val="28"/>
+          <w:szCs w:val="28"/>
+        </w:rPr>
+        <w:t>.</w:t>
+      </w:r>
+      <w:proofErr w:type="gramEnd"/>
+      <w:r>
+        <w:rPr>
+          <w:bCs/>
+          <w:sz w:val="28"/>
+          <w:szCs w:val="28"/>
+        </w:rPr>
+        <w:t xml:space="preserve"> </w:t>
+      </w:r>
+      <w:r>
+        <w:rPr>
+          <w:bCs/>
+          <w:sz w:val="28"/>
+          <w:szCs w:val="28"/>
+        </w:rPr>
+        <w:t>Н</w:t>
+      </w:r>
+      <w:r>
+        <w:rPr>
+          <w:sz w:val="28"/>
+          <w:szCs w:val="28"/>
+        </w:rPr>
+        <w:t>апример</w:t>
+      </w:r>
+      <w:r>
+        <w:rPr>
+          <w:sz w:val="28"/>
+          <w:szCs w:val="28"/>
+        </w:rPr>
+        <w:t>, как это изображено на рисунке</w:t>
+      </w:r>
+      <w:bookmarkStart w:id="1" w:name="_GoBack"/>
+      <w:bookmarkEnd w:id="1"/>
+      <w:r>
+        <w:rPr>
+          <w:sz w:val="28"/>
+          <w:szCs w:val="28"/>
+        </w:rPr>
+        <w:t xml:space="preserve"> 1:</w:t>
       </w:r>
     </w:p>
     <w:p>
@@ -11386,10 +11478,10 @@
             <v:path o:extrusionok="f" gradientshapeok="t" o:connecttype="rect"/>
             <o:lock v:ext="edit" aspectratio="t"/>
           </v:shapetype>
-          <v:shape id="_x0000_i1025" type="#_x0000_t75" style="width:11.2pt;height:11.2pt" o:ole="">
+          <v:shape id="_x0000_i1025" type="#_x0000_t75" style="width:11.25pt;height:11.25pt" o:ole="">
             <v:imagedata r:id="rId13" o:title=""/>
           </v:shape>
-          <o:OLEObject Type="Embed" ProgID="Equation.3" ShapeID="_x0000_i1025" DrawAspect="Content" ObjectID="_1528192962" r:id="rId14"/>
+          <o:OLEObject Type="Embed" ProgID="Equation.3" ShapeID="_x0000_i1025" DrawAspect="Content" ObjectID="_1528384782" r:id="rId14"/>
         </w:object>
       </w:r>
       <w:r>
@@ -11434,10 +11526,10 @@
           <w:position w:val="-4"/>
         </w:rPr>
         <w:object w:dxaOrig="380" w:dyaOrig="260">
-          <v:shape id="_x0000_i1026" type="#_x0000_t75" style="width:19.2pt;height:12.8pt" o:ole="">
+          <v:shape id="_x0000_i1026" type="#_x0000_t75" style="width:19.5pt;height:12.75pt" o:ole="">
             <v:imagedata r:id="rId15" o:title=""/>
           </v:shape>
-          <o:OLEObject Type="Embed" ProgID="Equation.3" ShapeID="_x0000_i1026" DrawAspect="Content" ObjectID="_1528192963" r:id="rId16"/>
+          <o:OLEObject Type="Embed" ProgID="Equation.3" ShapeID="_x0000_i1026" DrawAspect="Content" ObjectID="_1528384783" r:id="rId16"/>
         </w:object>
       </w:r>
       <w:r>
@@ -11474,10 +11566,10 @@
           <w:szCs w:val="28"/>
         </w:rPr>
         <w:object w:dxaOrig="380" w:dyaOrig="260">
-          <v:shape id="_x0000_i1027" type="#_x0000_t75" style="width:19.2pt;height:12.8pt" o:ole="">
+          <v:shape id="_x0000_i1027" type="#_x0000_t75" style="width:19.5pt;height:12.75pt" o:ole="">
             <v:imagedata r:id="rId15" o:title=""/>
           </v:shape>
-          <o:OLEObject Type="Embed" ProgID="Equation.3" ShapeID="_x0000_i1027" DrawAspect="Content" ObjectID="_1528192964" r:id="rId17"/>
+          <o:OLEObject Type="Embed" ProgID="Equation.3" ShapeID="_x0000_i1027" DrawAspect="Content" ObjectID="_1528384784" r:id="rId17"/>
         </w:object>
       </w:r>
       <w:r>
@@ -11696,10 +11788,10 @@
           <w:szCs w:val="28"/>
         </w:rPr>
         <w:object w:dxaOrig="380" w:dyaOrig="260">
-          <v:shape id="_x0000_i1028" type="#_x0000_t75" style="width:19.2pt;height:12.8pt" o:ole="">
+          <v:shape id="_x0000_i1028" type="#_x0000_t75" style="width:19.5pt;height:12.75pt" o:ole="">
             <v:imagedata r:id="rId15" o:title=""/>
           </v:shape>
-          <o:OLEObject Type="Embed" ProgID="Equation.3" ShapeID="_x0000_i1028" DrawAspect="Content" ObjectID="_1528192965" r:id="rId18"/>
+          <o:OLEObject Type="Embed" ProgID="Equation.3" ShapeID="_x0000_i1028" DrawAspect="Content" ObjectID="_1528384785" r:id="rId18"/>
         </w:object>
       </w:r>
       <w:r>
@@ -11736,10 +11828,10 @@
           <w:szCs w:val="28"/>
         </w:rPr>
         <w:object w:dxaOrig="380" w:dyaOrig="260">
-          <v:shape id="_x0000_i1029" type="#_x0000_t75" style="width:19.2pt;height:12.8pt" o:ole="">
+          <v:shape id="_x0000_i1029" type="#_x0000_t75" style="width:19.5pt;height:12.75pt" o:ole="">
             <v:imagedata r:id="rId15" o:title=""/>
           </v:shape>
-          <o:OLEObject Type="Embed" ProgID="Equation.3" ShapeID="_x0000_i1029" DrawAspect="Content" ObjectID="_1528192966" r:id="rId19"/>
+          <o:OLEObject Type="Embed" ProgID="Equation.3" ShapeID="_x0000_i1029" DrawAspect="Content" ObjectID="_1528384786" r:id="rId19"/>
         </w:object>
       </w:r>
       <w:r>
@@ -12337,18 +12429,8 @@
           <w:sz w:val="28"/>
           <w:szCs w:val="28"/>
         </w:rPr>
-        <w:t>, которая играет стабилизирующую роль и является неотъемлемой частью реального потока автомобилей, особенно когда поток становится плотным и возникает вероятность стол</w:t>
-      </w:r>
-      <w:proofErr w:type="spellStart"/>
-      <w:r>
-        <w:rPr>
-          <w:bCs/>
-          <w:sz w:val="28"/>
-          <w:szCs w:val="28"/>
-        </w:rPr>
-        <w:t>кновения</w:t>
-      </w:r>
-      <w:proofErr w:type="spellEnd"/>
+        <w:t>, которая играет стабилизирующую роль и является неотъемлемой частью реального потока автомобилей, особенно когда поток становится плотным и возникает вероятность столкновения</w:t>
+      </w:r>
       <w:r>
         <w:rPr>
           <w:bCs/>
@@ -14040,7 +14122,6 @@
         </w:rPr>
         <w:t xml:space="preserve"> от нуля до желаемо</w:t>
       </w:r>
-      <w:proofErr w:type="spellStart"/>
       <w:r>
         <w:rPr>
           <w:bCs/>
@@ -14049,7 +14130,6 @@
         </w:rPr>
         <w:t>го</w:t>
       </w:r>
-      <w:proofErr w:type="spellEnd"/>
       <w:r>
         <w:rPr>
           <w:bCs/>
@@ -30051,7 +30131,7 @@
       <w:rPr>
         <w:noProof/>
       </w:rPr>
-      <w:t>2</w:t>
+      <w:t>15</w:t>
     </w:r>
     <w:r>
       <w:fldChar w:fldCharType="end"/>
@@ -33274,6 +33354,7 @@
   <w:style w:type="character" w:default="1" w:styleId="a0">
     <w:name w:val="Default Paragraph Font"/>
     <w:uiPriority w:val="1"/>
+    <w:semiHidden/>
     <w:unhideWhenUsed/>
   </w:style>
   <w:style w:type="table" w:default="1" w:styleId="a1">
@@ -33735,6 +33816,7 @@
   <w:style w:type="character" w:default="1" w:styleId="a0">
     <w:name w:val="Default Paragraph Font"/>
     <w:uiPriority w:val="1"/>
+    <w:semiHidden/>
     <w:unhideWhenUsed/>
   </w:style>
   <w:style w:type="table" w:default="1" w:styleId="a1">
@@ -34276,7 +34358,7 @@
 </file>
 
 <file path=customXml/itemProps1.xml><?xml version="1.0" encoding="utf-8"?>
-<ds:datastoreItem xmlns:ds="http://schemas.openxmlformats.org/officeDocument/2006/customXml" ds:itemID="{78639FD0-E338-4EAB-9899-358878E618B5}">
+<ds:datastoreItem xmlns:ds="http://schemas.openxmlformats.org/officeDocument/2006/customXml" ds:itemID="{404C94A6-B3C3-44F8-BD20-02E13D199D1D}">
   <ds:schemaRefs>
     <ds:schemaRef ds:uri="http://schemas.openxmlformats.org/officeDocument/2006/bibliography"/>
   </ds:schemaRefs>

</xml_diff>